<commit_message>
new week new me
</commit_message>
<xml_diff>
--- a/teaching/expdes/worksheets/Worksheet 2.docx
+++ b/teaching/expdes/worksheets/Worksheet 2.docx
@@ -12,10 +12,13 @@
         <w:t xml:space="preserve">Worksheet </w:t>
       </w:r>
       <w:r>
-        <w:t>2</w:t>
+        <w:t>3</w:t>
       </w:r>
       <w:r>
-        <w:t xml:space="preserve"> R skills assessment</w:t>
+        <w:t xml:space="preserve"> </w:t>
+      </w:r>
+      <w:r>
+        <w:t>Plotting</w:t>
       </w:r>
     </w:p>
     <w:p/>
@@ -28,22 +31,7 @@
         </w:numPr>
       </w:pPr>
       <w:r>
-        <w:t xml:space="preserve">Write the code necessary to create a </w:t>
-      </w:r>
-      <w:proofErr w:type="gramStart"/>
-      <w:r>
-        <w:t xml:space="preserve">variable </w:t>
-      </w:r>
-      <w:r>
-        <w:rPr>
-          <w:i/>
-          <w:iCs/>
-        </w:rPr>
-        <w:t>scores</w:t>
-      </w:r>
-      <w:proofErr w:type="gramEnd"/>
-      <w:r>
-        <w:t xml:space="preserve"> that will be a vector with the numbers 97, 67, 89, and 96 in it.</w:t>
+        <w:t>Data can be encoded in several different aspects of a plot. Name as many of these as you can (e.g., the horizontal axis)</w:t>
       </w:r>
     </w:p>
     <w:p/>
@@ -60,7 +48,7 @@
         </w:numPr>
       </w:pPr>
       <w:r>
-        <w:t>Now write the code necessary to replace the value 67 stored in that vector with the value 76</w:t>
+        <w:t>What aspects of a plot are useful for encoding discrete data? What about continuous data?</w:t>
       </w:r>
     </w:p>
     <w:p/>
@@ -77,39 +65,7 @@
         </w:numPr>
       </w:pPr>
       <w:r>
-        <w:t xml:space="preserve">Write the code necessary to create a </w:t>
-      </w:r>
-      <w:proofErr w:type="gramStart"/>
-      <w:r>
-        <w:t xml:space="preserve">variable </w:t>
-      </w:r>
-      <w:r>
-        <w:rPr>
-          <w:i/>
-          <w:iCs/>
-        </w:rPr>
-        <w:t>students</w:t>
-      </w:r>
-      <w:proofErr w:type="gramEnd"/>
-      <w:r>
-        <w:t xml:space="preserve"> that will be a character vector with the names LT, Sean, Kaya, and Megan in it.</w:t>
-      </w:r>
-    </w:p>
-    <w:p/>
-    <w:p/>
-    <w:p/>
-    <w:p/>
-    <w:p/>
-    <w:p>
-      <w:pPr>
-        <w:pStyle w:val="ListParagraph"/>
-        <w:numPr>
-          <w:ilvl w:val="0"/>
-          <w:numId w:val="2"/>
-        </w:numPr>
-      </w:pPr>
-      <w:r>
-        <w:t xml:space="preserve"> Describe in plain English (1 sentence) what this code does.</w:t>
+        <w:t>What makes this a good plot and what makes this a bad plot?</w:t>
       </w:r>
     </w:p>
     <w:p>
@@ -122,9 +78,9 @@
         </w:rPr>
         <w:drawing>
           <wp:inline distT="0" distB="0" distL="0" distR="0">
-            <wp:extent cx="3390622" cy="2506112"/>
-            <wp:effectExtent l="0" t="0" r="635" b="0"/>
-            <wp:docPr id="929059406" name="Picture 2"/>
+            <wp:extent cx="3397296" cy="2693301"/>
+            <wp:effectExtent l="0" t="0" r="0" b="0"/>
+            <wp:docPr id="995256593" name="Picture 1"/>
             <wp:cNvGraphicFramePr>
               <a:graphicFrameLocks xmlns:a="http://schemas.openxmlformats.org/drawingml/2006/main" noChangeAspect="1"/>
             </wp:cNvGraphicFramePr>
@@ -132,11 +88,11 @@
               <a:graphicData uri="http://schemas.openxmlformats.org/drawingml/2006/picture">
                 <pic:pic xmlns:pic="http://schemas.openxmlformats.org/drawingml/2006/picture">
                   <pic:nvPicPr>
-                    <pic:cNvPr id="929059406" name="Picture 929059406"/>
+                    <pic:cNvPr id="995256593" name="Picture 995256593"/>
                     <pic:cNvPicPr/>
                   </pic:nvPicPr>
                   <pic:blipFill>
-                    <a:blip r:embed="rId5">
+                    <a:blip r:embed="rId5" cstate="print">
                       <a:extLst>
                         <a:ext uri="{28A0092B-C50C-407E-A947-70E740481C1C}">
                           <a14:useLocalDpi xmlns:a14="http://schemas.microsoft.com/office/drawing/2010/main" val="0"/>
@@ -150,7 +106,80 @@
                   <pic:spPr>
                     <a:xfrm>
                       <a:off x="0" y="0"/>
-                      <a:ext cx="3409244" cy="2519876"/>
+                      <a:ext cx="3437309" cy="2725022"/>
+                    </a:xfrm>
+                    <a:prstGeom prst="rect">
+                      <a:avLst/>
+                    </a:prstGeom>
+                  </pic:spPr>
+                </pic:pic>
+              </a:graphicData>
+            </a:graphic>
+          </wp:inline>
+        </w:drawing>
+      </w:r>
+    </w:p>
+    <w:p>
+      <w:pPr>
+        <w:pStyle w:val="ListParagraph"/>
+      </w:pPr>
+    </w:p>
+    <w:p>
+      <w:pPr>
+        <w:pStyle w:val="ListParagraph"/>
+      </w:pPr>
+    </w:p>
+    <w:p>
+      <w:pPr>
+        <w:pStyle w:val="ListParagraph"/>
+        <w:numPr>
+          <w:ilvl w:val="0"/>
+          <w:numId w:val="2"/>
+        </w:numPr>
+      </w:pPr>
+      <w:r>
+        <w:t>What makes this a good/bad plot</w:t>
+      </w:r>
+    </w:p>
+    <w:p>
+      <w:pPr>
+        <w:pStyle w:val="ListParagraph"/>
+      </w:pPr>
+      <w:r>
+        <w:rPr>
+          <w:noProof/>
+        </w:rPr>
+        <w:drawing>
+          <wp:inline distT="0" distB="0" distL="0" distR="0">
+            <wp:extent cx="5406307" cy="1847155"/>
+            <wp:effectExtent l="0" t="0" r="4445" b="0"/>
+            <wp:docPr id="1922335322" name="Picture 2"/>
+            <wp:cNvGraphicFramePr>
+              <a:graphicFrameLocks xmlns:a="http://schemas.openxmlformats.org/drawingml/2006/main" noChangeAspect="1"/>
+            </wp:cNvGraphicFramePr>
+            <a:graphic xmlns:a="http://schemas.openxmlformats.org/drawingml/2006/main">
+              <a:graphicData uri="http://schemas.openxmlformats.org/drawingml/2006/picture">
+                <pic:pic xmlns:pic="http://schemas.openxmlformats.org/drawingml/2006/picture">
+                  <pic:nvPicPr>
+                    <pic:cNvPr id="1922335322" name="Picture 1922335322"/>
+                    <pic:cNvPicPr/>
+                  </pic:nvPicPr>
+                  <pic:blipFill>
+                    <a:blip r:embed="rId6">
+                      <a:extLst>
+                        <a:ext uri="{28A0092B-C50C-407E-A947-70E740481C1C}">
+                          <a14:useLocalDpi xmlns:a14="http://schemas.microsoft.com/office/drawing/2010/main" val="0"/>
+                        </a:ext>
+                      </a:extLst>
+                    </a:blip>
+                    <a:stretch>
+                      <a:fillRect/>
+                    </a:stretch>
+                  </pic:blipFill>
+                  <pic:spPr>
+                    <a:xfrm>
+                      <a:off x="0" y="0"/>
+                      <a:ext cx="5452009" cy="1862770"/>
                     </a:xfrm>
                     <a:prstGeom prst="rect">
                       <a:avLst/>

</xml_diff>